<commit_message>
Update user guide steps
</commit_message>
<xml_diff>
--- a/migration/Lease/Lease Migration Guide.docx
+++ b/migration/Lease/Lease Migration Guide.docx
@@ -1103,19 +1103,13 @@
         <w:rPr>
           <w:i/>
         </w:rPr>
-        <w:t>required to changes component values. //</w:t>
+        <w:t>requir</w:t>
       </w:r>
       <w:r>
         <w:rPr>
           <w:i/>
         </w:rPr>
-        <w:t>more needed</w:t>
-      </w:r>
-      <w:r>
-        <w:rPr>
-          <w:i/>
-        </w:rPr>
-        <w:t xml:space="preserve"> </w:t>
+        <w:t>ed to changes component values.</w:t>
       </w:r>
     </w:p>
     <w:p>
@@ -1295,39 +1289,10 @@
         <w:t>You will be asked for a username and password</w:t>
       </w:r>
       <w:r>
-        <w:t xml:space="preserve">, if you store your password you won't be asked to input username and password. If prompted, input username as </w:t>
-      </w:r>
-      <w:r>
-        <w:rPr>
-          <w:b/>
-        </w:rPr>
-        <w:t>'</w:t>
-      </w:r>
-      <w:proofErr w:type="spellStart"/>
-      <w:r>
-        <w:rPr>
-          <w:b/>
-        </w:rPr>
-        <w:t>postgres</w:t>
-      </w:r>
-      <w:proofErr w:type="spellEnd"/>
-      <w:r>
-        <w:rPr>
-          <w:b/>
-        </w:rPr>
-        <w:t>'</w:t>
-      </w:r>
-      <w:r>
-        <w:t xml:space="preserve"> and password </w:t>
-      </w:r>
-      <w:r>
-        <w:rPr>
-          <w:b/>
-        </w:rPr>
-        <w:t>'S0laT0nga'</w:t>
-      </w:r>
-      <w:r>
-        <w:t>.</w:t>
+        <w:t>, if you store your password you won't be asked to input user</w:t>
+      </w:r>
+      <w:r>
+        <w:t>name and password. If prompted please ask your IT administrator for login details.</w:t>
       </w:r>
     </w:p>
     <w:p>

</xml_diff>

<commit_message>
Updates to lease migration validation scripts
</commit_message>
<xml_diff>
--- a/migration/Lease/Lease Migration Guide.docx
+++ b/migration/Lease/Lease Migration Guide.docx
@@ -1,6 +1,6 @@
 
 <file path=word/document.xml><?xml version="1.0" encoding="utf-8"?>
-<w:document xmlns:ve="http://schemas.openxmlformats.org/markup-compatibility/2006" xmlns:o="urn:schemas-microsoft-com:office:office" xmlns:r="http://schemas.openxmlformats.org/officeDocument/2006/relationships" xmlns:m="http://schemas.openxmlformats.org/officeDocument/2006/math" xmlns:v="urn:schemas-microsoft-com:vml" xmlns:wp="http://schemas.openxmlformats.org/drawingml/2006/wordprocessingDrawing" xmlns:w10="urn:schemas-microsoft-com:office:word" xmlns:w="http://schemas.openxmlformats.org/wordprocessingml/2006/main" xmlns:wne="http://schemas.microsoft.com/office/word/2006/wordml">
+<w:document xmlns:wpc="http://schemas.microsoft.com/office/word/2010/wordprocessingCanvas" xmlns:mc="http://schemas.openxmlformats.org/markup-compatibility/2006" xmlns:o="urn:schemas-microsoft-com:office:office" xmlns:r="http://schemas.openxmlformats.org/officeDocument/2006/relationships" xmlns:m="http://schemas.openxmlformats.org/officeDocument/2006/math" xmlns:v="urn:schemas-microsoft-com:vml" xmlns:wp14="http://schemas.microsoft.com/office/word/2010/wordprocessingDrawing" xmlns:wp="http://schemas.openxmlformats.org/drawingml/2006/wordprocessingDrawing" xmlns:w10="urn:schemas-microsoft-com:office:word" xmlns:w="http://schemas.openxmlformats.org/wordprocessingml/2006/main" xmlns:w14="http://schemas.microsoft.com/office/word/2010/wordml" xmlns:wpg="http://schemas.microsoft.com/office/word/2010/wordprocessingGroup" xmlns:wpi="http://schemas.microsoft.com/office/word/2010/wordprocessingInk" xmlns:wne="http://schemas.microsoft.com/office/word/2006/wordml" xmlns:wps="http://schemas.microsoft.com/office/word/2010/wordprocessingShape" mc:Ignorable="w14 wp14">
   <w:body>
     <w:p>
       <w:pPr>
@@ -95,6 +95,7 @@
         <w:t xml:space="preserve"> </w:t>
       </w:r>
       <w:proofErr w:type="spellStart"/>
+      <w:proofErr w:type="gramStart"/>
       <w:r>
         <w:t>Talend</w:t>
       </w:r>
@@ -122,7 +123,11 @@
         <w:t xml:space="preserve"> extension</w:t>
       </w:r>
       <w:r>
-        <w:t xml:space="preserve">. </w:t>
+        <w:t>.</w:t>
+      </w:r>
+      <w:proofErr w:type="gramEnd"/>
+      <w:r>
+        <w:t xml:space="preserve"> </w:t>
       </w:r>
     </w:p>
     <w:p>
@@ -248,7 +253,7 @@
       <w:r>
         <w:t xml:space="preserve">from </w:t>
       </w:r>
-      <w:hyperlink r:id="rId5" w:history="1">
+      <w:hyperlink r:id="rId6" w:history="1">
         <w:r>
           <w:rPr>
             <w:rStyle w:val="Hyperlink"/>
@@ -377,7 +382,7 @@
                     </pic:cNvPicPr>
                   </pic:nvPicPr>
                   <pic:blipFill>
-                    <a:blip r:embed="rId6" cstate="print"/>
+                    <a:blip r:embed="rId7" cstate="print"/>
                     <a:srcRect/>
                     <a:stretch>
                       <a:fillRect/>
@@ -467,6 +472,7 @@
       <w:proofErr w:type="spellEnd"/>
     </w:p>
     <w:p>
+      <w:proofErr w:type="gramStart"/>
       <w:r>
         <w:t xml:space="preserve">A </w:t>
       </w:r>
@@ -474,7 +480,11 @@
         <w:t xml:space="preserve"> </w:t>
       </w:r>
       <w:r>
-        <w:t>project called '</w:t>
+        <w:t>project</w:t>
+      </w:r>
+      <w:proofErr w:type="gramEnd"/>
+      <w:r>
+        <w:t xml:space="preserve"> called '</w:t>
       </w:r>
       <w:proofErr w:type="spellStart"/>
       <w:r>
@@ -574,7 +584,7 @@
                     </pic:cNvPicPr>
                   </pic:nvPicPr>
                   <pic:blipFill>
-                    <a:blip r:embed="rId7" cstate="print"/>
+                    <a:blip r:embed="rId8" cstate="print"/>
                     <a:srcRect/>
                     <a:stretch>
                       <a:fillRect/>
@@ -747,7 +757,7 @@
                     </pic:cNvPicPr>
                   </pic:nvPicPr>
                   <pic:blipFill>
-                    <a:blip r:embed="rId8" cstate="print"/>
+                    <a:blip r:embed="rId9" cstate="print"/>
                     <a:srcRect/>
                     <a:stretch>
                       <a:fillRect/>
@@ -854,7 +864,7 @@
                     </pic:cNvPicPr>
                   </pic:nvPicPr>
                   <pic:blipFill>
-                    <a:blip r:embed="rId9" cstate="print"/>
+                    <a:blip r:embed="rId10" cstate="print"/>
                     <a:srcRect/>
                     <a:stretch>
                       <a:fillRect/>
@@ -983,7 +993,7 @@
                     </pic:cNvPicPr>
                   </pic:nvPicPr>
                   <pic:blipFill>
-                    <a:blip r:embed="rId10" cstate="print"/>
+                    <a:blip r:embed="rId11" cstate="print"/>
                     <a:srcRect/>
                     <a:stretch>
                       <a:fillRect/>
@@ -1050,7 +1060,7 @@
                     </pic:cNvPicPr>
                   </pic:nvPicPr>
                   <pic:blipFill>
-                    <a:blip r:embed="rId11" cstate="print"/>
+                    <a:blip r:embed="rId12" cstate="print"/>
                     <a:srcRect/>
                     <a:stretch>
                       <a:fillRect/>
@@ -1199,7 +1209,7 @@
           <w:lang w:val="en-NZ" w:eastAsia="en-NZ"/>
         </w:rPr>
         <w:drawing>
-          <wp:inline distT="0" distB="0" distL="0" distR="0">
+          <wp:inline distT="0" distB="0" distL="0" distR="0" wp14:anchorId="004F8771" wp14:editId="060BA37D">
             <wp:extent cx="3445510" cy="1943100"/>
             <wp:effectExtent l="19050" t="0" r="2540" b="0"/>
             <wp:docPr id="1" name="Picture 1"/>
@@ -1216,7 +1226,7 @@
                     </pic:cNvPicPr>
                   </pic:nvPicPr>
                   <pic:blipFill>
-                    <a:blip r:embed="rId12" cstate="print"/>
+                    <a:blip r:embed="rId13" cstate="print"/>
                     <a:srcRect/>
                     <a:stretch>
                       <a:fillRect/>
@@ -1346,7 +1356,7 @@
                     </pic:cNvPicPr>
                   </pic:nvPicPr>
                   <pic:blipFill>
-                    <a:blip r:embed="rId13" cstate="print"/>
+                    <a:blip r:embed="rId14" cstate="print"/>
                     <a:srcRect/>
                     <a:stretch>
                       <a:fillRect/>
@@ -1478,7 +1488,7 @@
                     </pic:cNvPicPr>
                   </pic:nvPicPr>
                   <pic:blipFill>
-                    <a:blip r:embed="rId14" cstate="print"/>
+                    <a:blip r:embed="rId15" cstate="print"/>
                     <a:srcRect/>
                     <a:stretch>
                       <a:fillRect/>
@@ -1530,7 +1540,7 @@
                     </pic:cNvPicPr>
                   </pic:nvPicPr>
                   <pic:blipFill>
-                    <a:blip r:embed="rId15" cstate="print"/>
+                    <a:blip r:embed="rId16" cstate="print"/>
                     <a:srcRect/>
                     <a:stretch>
                       <a:fillRect/>
@@ -1607,10 +1617,12 @@
         <w:tab/>
       </w:r>
       <w:proofErr w:type="spellStart"/>
+      <w:proofErr w:type="gramStart"/>
       <w:r>
         <w:t>eg</w:t>
       </w:r>
       <w:proofErr w:type="spellEnd"/>
+      <w:proofErr w:type="gramEnd"/>
       <w:r>
         <w:t xml:space="preserve">. </w:t>
       </w:r>
@@ -1685,6 +1697,120 @@
       <w:pPr>
         <w:jc w:val="center"/>
       </w:pPr>
+    </w:p>
+    <w:p>
+      <w:pPr>
+        <w:pStyle w:val="ListParagraph"/>
+      </w:pPr>
+    </w:p>
+    <w:p>
+      <w:pPr>
+        <w:pStyle w:val="ListParagraph"/>
+      </w:pPr>
+    </w:p>
+    <w:p>
+      <w:pPr>
+        <w:pStyle w:val="Heading1"/>
+      </w:pPr>
+      <w:r>
+        <w:lastRenderedPageBreak/>
+        <w:t>Transferring Data to SOLA Tables</w:t>
+      </w:r>
+    </w:p>
+    <w:p>
+      <w:r>
+        <w:t xml:space="preserve">Once the data from the Lease Register Database has been moved into </w:t>
+      </w:r>
+      <w:proofErr w:type="spellStart"/>
+      <w:r>
+        <w:t>Postgres</w:t>
+      </w:r>
+      <w:proofErr w:type="spellEnd"/>
+      <w:r>
+        <w:t xml:space="preserve">, it must be transferred into the SOLA tables. To do this, run the following SQL scripts from </w:t>
+      </w:r>
+      <w:proofErr w:type="spellStart"/>
+      <w:r>
+        <w:t>pgAdmin</w:t>
+      </w:r>
+      <w:proofErr w:type="spellEnd"/>
+      <w:r>
+        <w:t xml:space="preserve"> in the order specified</w:t>
+      </w:r>
+    </w:p>
+    <w:p>
+      <w:pPr>
+        <w:pStyle w:val="ListParagraph"/>
+        <w:numPr>
+          <w:ilvl w:val="0"/>
+          <w:numId w:val="26"/>
+        </w:numPr>
+      </w:pPr>
+      <w:proofErr w:type="spellStart"/>
+      <w:r>
+        <w:rPr>
+          <w:b/>
+        </w:rPr>
+        <w:t>prep_migration_tables.sql</w:t>
+      </w:r>
+      <w:proofErr w:type="spellEnd"/>
+      <w:r>
+        <w:t xml:space="preserve"> – This script will update the tables in the lease schema with additional columns that will help with the data transfer to SOLA</w:t>
+      </w:r>
+    </w:p>
+    <w:p>
+      <w:pPr>
+        <w:pStyle w:val="ListParagraph"/>
+        <w:numPr>
+          <w:ilvl w:val="0"/>
+          <w:numId w:val="26"/>
+        </w:numPr>
+      </w:pPr>
+      <w:proofErr w:type="spellStart"/>
+      <w:r>
+        <w:rPr>
+          <w:b/>
+        </w:rPr>
+        <w:t>lease_migration.sql</w:t>
+      </w:r>
+      <w:proofErr w:type="spellEnd"/>
+      <w:r>
+        <w:t xml:space="preserve"> – This script transfers the data from the lease schema into the SOLA tables creating BA Units for each lease and setting up parties and RRR. </w:t>
+      </w:r>
+    </w:p>
+    <w:p>
+      <w:pPr>
+        <w:pStyle w:val="Heading1"/>
+      </w:pPr>
+      <w:r>
+        <w:t>Validating the Migrated Data</w:t>
+      </w:r>
+    </w:p>
+    <w:p>
+      <w:r>
+        <w:t xml:space="preserve">Once complete, the migrated data should be checked for any inconsistencies. The </w:t>
+      </w:r>
+      <w:proofErr w:type="spellStart"/>
+      <w:r>
+        <w:rPr>
+          <w:b/>
+        </w:rPr>
+        <w:t>validate_migration.sql</w:t>
+      </w:r>
+      <w:proofErr w:type="spellEnd"/>
+      <w:r>
+        <w:t xml:space="preserve"> script provides a number of checks of the migrated data. All validation messages are inserted into to the </w:t>
+      </w:r>
+      <w:proofErr w:type="spellStart"/>
+      <w:r>
+        <w:t>lease.validation</w:t>
+      </w:r>
+      <w:proofErr w:type="spellEnd"/>
+      <w:r>
+        <w:t xml:space="preserve"> table. Extract any messages in this table and use them to further cleanse the data in the Lease Register Database. </w:t>
+      </w:r>
+      <w:bookmarkStart w:id="0" w:name="_GoBack"/>
+      <w:bookmarkEnd w:id="0"/>
     </w:p>
     <w:p>
       <w:pPr>
@@ -1702,7 +1828,7 @@
 </file>
 
 <file path=word/numbering.xml><?xml version="1.0" encoding="utf-8"?>
-<w:numbering xmlns:ve="http://schemas.openxmlformats.org/markup-compatibility/2006" xmlns:o="urn:schemas-microsoft-com:office:office" xmlns:r="http://schemas.openxmlformats.org/officeDocument/2006/relationships" xmlns:m="http://schemas.openxmlformats.org/officeDocument/2006/math" xmlns:v="urn:schemas-microsoft-com:vml" xmlns:wp="http://schemas.openxmlformats.org/drawingml/2006/wordprocessingDrawing" xmlns:w10="urn:schemas-microsoft-com:office:word" xmlns:w="http://schemas.openxmlformats.org/wordprocessingml/2006/main" xmlns:wne="http://schemas.microsoft.com/office/word/2006/wordml">
+<w:numbering xmlns:wpc="http://schemas.microsoft.com/office/word/2010/wordprocessingCanvas" xmlns:mc="http://schemas.openxmlformats.org/markup-compatibility/2006" xmlns:o="urn:schemas-microsoft-com:office:office" xmlns:r="http://schemas.openxmlformats.org/officeDocument/2006/relationships" xmlns:m="http://schemas.openxmlformats.org/officeDocument/2006/math" xmlns:v="urn:schemas-microsoft-com:vml" xmlns:wp14="http://schemas.microsoft.com/office/word/2010/wordprocessingDrawing" xmlns:wp="http://schemas.openxmlformats.org/drawingml/2006/wordprocessingDrawing" xmlns:w10="urn:schemas-microsoft-com:office:word" xmlns:w="http://schemas.openxmlformats.org/wordprocessingml/2006/main" xmlns:w14="http://schemas.microsoft.com/office/word/2010/wordml" xmlns:wpg="http://schemas.microsoft.com/office/word/2010/wordprocessingGroup" xmlns:wpi="http://schemas.microsoft.com/office/word/2010/wordprocessingInk" xmlns:wne="http://schemas.microsoft.com/office/word/2006/wordml" xmlns:wps="http://schemas.microsoft.com/office/word/2010/wordprocessingShape" mc:Ignorable="w14 wp14">
   <w:abstractNum w:abstractNumId="0">
     <w:nsid w:val="01390BF3"/>
     <w:multiLevelType w:val="hybridMultilevel"/>
@@ -1879,6 +2005,92 @@
     </w:lvl>
   </w:abstractNum>
   <w:abstractNum w:abstractNumId="2">
+    <w:nsid w:val="06FF168E"/>
+    <w:multiLevelType w:val="hybridMultilevel"/>
+    <w:tmpl w:val="A934A11E"/>
+    <w:lvl w:ilvl="0" w:tplc="1409000F">
+      <w:start w:val="1"/>
+      <w:numFmt w:val="decimal"/>
+      <w:lvlText w:val="%1."/>
+      <w:lvlJc w:val="left"/>
+      <w:pPr>
+        <w:ind w:left="1080" w:hanging="360"/>
+      </w:pPr>
+    </w:lvl>
+    <w:lvl w:ilvl="1" w:tplc="14090019" w:tentative="1">
+      <w:start w:val="1"/>
+      <w:numFmt w:val="lowerLetter"/>
+      <w:lvlText w:val="%2."/>
+      <w:lvlJc w:val="left"/>
+      <w:pPr>
+        <w:ind w:left="1800" w:hanging="360"/>
+      </w:pPr>
+    </w:lvl>
+    <w:lvl w:ilvl="2" w:tplc="1409001B" w:tentative="1">
+      <w:start w:val="1"/>
+      <w:numFmt w:val="lowerRoman"/>
+      <w:lvlText w:val="%3."/>
+      <w:lvlJc w:val="right"/>
+      <w:pPr>
+        <w:ind w:left="2520" w:hanging="180"/>
+      </w:pPr>
+    </w:lvl>
+    <w:lvl w:ilvl="3" w:tplc="1409000F" w:tentative="1">
+      <w:start w:val="1"/>
+      <w:numFmt w:val="decimal"/>
+      <w:lvlText w:val="%4."/>
+      <w:lvlJc w:val="left"/>
+      <w:pPr>
+        <w:ind w:left="3240" w:hanging="360"/>
+      </w:pPr>
+    </w:lvl>
+    <w:lvl w:ilvl="4" w:tplc="14090019" w:tentative="1">
+      <w:start w:val="1"/>
+      <w:numFmt w:val="lowerLetter"/>
+      <w:lvlText w:val="%5."/>
+      <w:lvlJc w:val="left"/>
+      <w:pPr>
+        <w:ind w:left="3960" w:hanging="360"/>
+      </w:pPr>
+    </w:lvl>
+    <w:lvl w:ilvl="5" w:tplc="1409001B" w:tentative="1">
+      <w:start w:val="1"/>
+      <w:numFmt w:val="lowerRoman"/>
+      <w:lvlText w:val="%6."/>
+      <w:lvlJc w:val="right"/>
+      <w:pPr>
+        <w:ind w:left="4680" w:hanging="180"/>
+      </w:pPr>
+    </w:lvl>
+    <w:lvl w:ilvl="6" w:tplc="1409000F" w:tentative="1">
+      <w:start w:val="1"/>
+      <w:numFmt w:val="decimal"/>
+      <w:lvlText w:val="%7."/>
+      <w:lvlJc w:val="left"/>
+      <w:pPr>
+        <w:ind w:left="5400" w:hanging="360"/>
+      </w:pPr>
+    </w:lvl>
+    <w:lvl w:ilvl="7" w:tplc="14090019" w:tentative="1">
+      <w:start w:val="1"/>
+      <w:numFmt w:val="lowerLetter"/>
+      <w:lvlText w:val="%8."/>
+      <w:lvlJc w:val="left"/>
+      <w:pPr>
+        <w:ind w:left="6120" w:hanging="360"/>
+      </w:pPr>
+    </w:lvl>
+    <w:lvl w:ilvl="8" w:tplc="1409001B" w:tentative="1">
+      <w:start w:val="1"/>
+      <w:numFmt w:val="lowerRoman"/>
+      <w:lvlText w:val="%9."/>
+      <w:lvlJc w:val="right"/>
+      <w:pPr>
+        <w:ind w:left="6840" w:hanging="180"/>
+      </w:pPr>
+    </w:lvl>
+  </w:abstractNum>
+  <w:abstractNum w:abstractNumId="3">
     <w:nsid w:val="08026CDE"/>
     <w:multiLevelType w:val="hybridMultilevel"/>
     <w:tmpl w:val="28049EAE"/>
@@ -1967,7 +2179,7 @@
       </w:pPr>
     </w:lvl>
   </w:abstractNum>
-  <w:abstractNum w:abstractNumId="3">
+  <w:abstractNum w:abstractNumId="4">
     <w:nsid w:val="084F7B4D"/>
     <w:multiLevelType w:val="hybridMultilevel"/>
     <w:tmpl w:val="3B7A2E70"/>
@@ -2053,7 +2265,7 @@
       </w:pPr>
     </w:lvl>
   </w:abstractNum>
-  <w:abstractNum w:abstractNumId="4">
+  <w:abstractNum w:abstractNumId="5">
     <w:nsid w:val="0DCE46D9"/>
     <w:multiLevelType w:val="hybridMultilevel"/>
     <w:tmpl w:val="6A4E8A1E"/>
@@ -2143,7 +2355,7 @@
       </w:pPr>
     </w:lvl>
   </w:abstractNum>
-  <w:abstractNum w:abstractNumId="5">
+  <w:abstractNum w:abstractNumId="6">
     <w:nsid w:val="1471546A"/>
     <w:multiLevelType w:val="hybridMultilevel"/>
     <w:tmpl w:val="0BBC8F5E"/>
@@ -2232,7 +2444,96 @@
       </w:pPr>
     </w:lvl>
   </w:abstractNum>
-  <w:abstractNum w:abstractNumId="6">
+  <w:abstractNum w:abstractNumId="7">
+    <w:nsid w:val="19A749C9"/>
+    <w:multiLevelType w:val="hybridMultilevel"/>
+    <w:tmpl w:val="3C3C5BA0"/>
+    <w:lvl w:ilvl="0" w:tplc="14090011">
+      <w:start w:val="1"/>
+      <w:numFmt w:val="decimal"/>
+      <w:lvlText w:val="%1)"/>
+      <w:lvlJc w:val="left"/>
+      <w:pPr>
+        <w:ind w:left="720" w:hanging="360"/>
+      </w:pPr>
+      <w:rPr>
+        <w:rFonts w:hint="default"/>
+      </w:rPr>
+    </w:lvl>
+    <w:lvl w:ilvl="1" w:tplc="14090019" w:tentative="1">
+      <w:start w:val="1"/>
+      <w:numFmt w:val="lowerLetter"/>
+      <w:lvlText w:val="%2."/>
+      <w:lvlJc w:val="left"/>
+      <w:pPr>
+        <w:ind w:left="1440" w:hanging="360"/>
+      </w:pPr>
+    </w:lvl>
+    <w:lvl w:ilvl="2" w:tplc="1409001B" w:tentative="1">
+      <w:start w:val="1"/>
+      <w:numFmt w:val="lowerRoman"/>
+      <w:lvlText w:val="%3."/>
+      <w:lvlJc w:val="right"/>
+      <w:pPr>
+        <w:ind w:left="2160" w:hanging="180"/>
+      </w:pPr>
+    </w:lvl>
+    <w:lvl w:ilvl="3" w:tplc="1409000F" w:tentative="1">
+      <w:start w:val="1"/>
+      <w:numFmt w:val="decimal"/>
+      <w:lvlText w:val="%4."/>
+      <w:lvlJc w:val="left"/>
+      <w:pPr>
+        <w:ind w:left="2880" w:hanging="360"/>
+      </w:pPr>
+    </w:lvl>
+    <w:lvl w:ilvl="4" w:tplc="14090019" w:tentative="1">
+      <w:start w:val="1"/>
+      <w:numFmt w:val="lowerLetter"/>
+      <w:lvlText w:val="%5."/>
+      <w:lvlJc w:val="left"/>
+      <w:pPr>
+        <w:ind w:left="3600" w:hanging="360"/>
+      </w:pPr>
+    </w:lvl>
+    <w:lvl w:ilvl="5" w:tplc="1409001B" w:tentative="1">
+      <w:start w:val="1"/>
+      <w:numFmt w:val="lowerRoman"/>
+      <w:lvlText w:val="%6."/>
+      <w:lvlJc w:val="right"/>
+      <w:pPr>
+        <w:ind w:left="4320" w:hanging="180"/>
+      </w:pPr>
+    </w:lvl>
+    <w:lvl w:ilvl="6" w:tplc="1409000F" w:tentative="1">
+      <w:start w:val="1"/>
+      <w:numFmt w:val="decimal"/>
+      <w:lvlText w:val="%7."/>
+      <w:lvlJc w:val="left"/>
+      <w:pPr>
+        <w:ind w:left="5040" w:hanging="360"/>
+      </w:pPr>
+    </w:lvl>
+    <w:lvl w:ilvl="7" w:tplc="14090019" w:tentative="1">
+      <w:start w:val="1"/>
+      <w:numFmt w:val="lowerLetter"/>
+      <w:lvlText w:val="%8."/>
+      <w:lvlJc w:val="left"/>
+      <w:pPr>
+        <w:ind w:left="5760" w:hanging="360"/>
+      </w:pPr>
+    </w:lvl>
+    <w:lvl w:ilvl="8" w:tplc="1409001B" w:tentative="1">
+      <w:start w:val="1"/>
+      <w:numFmt w:val="lowerRoman"/>
+      <w:lvlText w:val="%9."/>
+      <w:lvlJc w:val="right"/>
+      <w:pPr>
+        <w:ind w:left="6480" w:hanging="180"/>
+      </w:pPr>
+    </w:lvl>
+  </w:abstractNum>
+  <w:abstractNum w:abstractNumId="8">
     <w:nsid w:val="24087311"/>
     <w:multiLevelType w:val="hybridMultilevel"/>
     <w:tmpl w:val="4AACFD2E"/>
@@ -2322,7 +2623,7 @@
       </w:pPr>
     </w:lvl>
   </w:abstractNum>
-  <w:abstractNum w:abstractNumId="7">
+  <w:abstractNum w:abstractNumId="9">
     <w:nsid w:val="272C6D48"/>
     <w:multiLevelType w:val="hybridMultilevel"/>
     <w:tmpl w:val="3FF2AC54"/>
@@ -2411,7 +2712,7 @@
       </w:pPr>
     </w:lvl>
   </w:abstractNum>
-  <w:abstractNum w:abstractNumId="8">
+  <w:abstractNum w:abstractNumId="10">
     <w:nsid w:val="2ACF7C44"/>
     <w:multiLevelType w:val="hybridMultilevel"/>
     <w:tmpl w:val="3258CCBC"/>
@@ -2500,7 +2801,7 @@
       </w:pPr>
     </w:lvl>
   </w:abstractNum>
-  <w:abstractNum w:abstractNumId="9">
+  <w:abstractNum w:abstractNumId="11">
     <w:nsid w:val="321E6927"/>
     <w:multiLevelType w:val="hybridMultilevel"/>
     <w:tmpl w:val="99BC51AC"/>
@@ -2589,7 +2890,7 @@
       </w:pPr>
     </w:lvl>
   </w:abstractNum>
-  <w:abstractNum w:abstractNumId="10">
+  <w:abstractNum w:abstractNumId="12">
     <w:nsid w:val="35692B94"/>
     <w:multiLevelType w:val="hybridMultilevel"/>
     <w:tmpl w:val="96360B5E"/>
@@ -2678,7 +2979,7 @@
       </w:pPr>
     </w:lvl>
   </w:abstractNum>
-  <w:abstractNum w:abstractNumId="11">
+  <w:abstractNum w:abstractNumId="13">
     <w:nsid w:val="40A421A4"/>
     <w:multiLevelType w:val="hybridMultilevel"/>
     <w:tmpl w:val="28049EAE"/>
@@ -2767,7 +3068,7 @@
       </w:pPr>
     </w:lvl>
   </w:abstractNum>
-  <w:abstractNum w:abstractNumId="12">
+  <w:abstractNum w:abstractNumId="14">
     <w:nsid w:val="42893633"/>
     <w:multiLevelType w:val="hybridMultilevel"/>
     <w:tmpl w:val="31E46616"/>
@@ -2856,7 +3157,7 @@
       </w:pPr>
     </w:lvl>
   </w:abstractNum>
-  <w:abstractNum w:abstractNumId="13">
+  <w:abstractNum w:abstractNumId="15">
     <w:nsid w:val="440404AE"/>
     <w:multiLevelType w:val="hybridMultilevel"/>
     <w:tmpl w:val="5212CBDE"/>
@@ -2942,7 +3243,7 @@
       </w:pPr>
     </w:lvl>
   </w:abstractNum>
-  <w:abstractNum w:abstractNumId="14">
+  <w:abstractNum w:abstractNumId="16">
     <w:nsid w:val="4CEC4FFD"/>
     <w:multiLevelType w:val="hybridMultilevel"/>
     <w:tmpl w:val="56E031F6"/>
@@ -3056,7 +3357,7 @@
       </w:rPr>
     </w:lvl>
   </w:abstractNum>
-  <w:abstractNum w:abstractNumId="15">
+  <w:abstractNum w:abstractNumId="17">
     <w:nsid w:val="4F7B5F22"/>
     <w:multiLevelType w:val="hybridMultilevel"/>
     <w:tmpl w:val="A0B26380"/>
@@ -3145,7 +3446,7 @@
       </w:pPr>
     </w:lvl>
   </w:abstractNum>
-  <w:abstractNum w:abstractNumId="16">
+  <w:abstractNum w:abstractNumId="18">
     <w:nsid w:val="5F98266D"/>
     <w:multiLevelType w:val="hybridMultilevel"/>
     <w:tmpl w:val="5D782E52"/>
@@ -3234,7 +3535,7 @@
       </w:pPr>
     </w:lvl>
   </w:abstractNum>
-  <w:abstractNum w:abstractNumId="17">
+  <w:abstractNum w:abstractNumId="19">
     <w:nsid w:val="6696644D"/>
     <w:multiLevelType w:val="hybridMultilevel"/>
     <w:tmpl w:val="54500BB2"/>
@@ -3323,7 +3624,7 @@
       </w:pPr>
     </w:lvl>
   </w:abstractNum>
-  <w:abstractNum w:abstractNumId="18">
+  <w:abstractNum w:abstractNumId="20">
     <w:nsid w:val="6B461A9C"/>
     <w:multiLevelType w:val="hybridMultilevel"/>
     <w:tmpl w:val="1C9AC468"/>
@@ -3409,7 +3710,7 @@
       </w:pPr>
     </w:lvl>
   </w:abstractNum>
-  <w:abstractNum w:abstractNumId="19">
+  <w:abstractNum w:abstractNumId="21">
     <w:nsid w:val="71A62E7F"/>
     <w:multiLevelType w:val="hybridMultilevel"/>
     <w:tmpl w:val="A934A11E"/>
@@ -3495,7 +3796,7 @@
       </w:pPr>
     </w:lvl>
   </w:abstractNum>
-  <w:abstractNum w:abstractNumId="20">
+  <w:abstractNum w:abstractNumId="22">
     <w:nsid w:val="72422C4D"/>
     <w:multiLevelType w:val="hybridMultilevel"/>
     <w:tmpl w:val="98C8C2E8"/>
@@ -3584,7 +3885,7 @@
       </w:pPr>
     </w:lvl>
   </w:abstractNum>
-  <w:abstractNum w:abstractNumId="21">
+  <w:abstractNum w:abstractNumId="23">
     <w:nsid w:val="78EF322B"/>
     <w:multiLevelType w:val="hybridMultilevel"/>
     <w:tmpl w:val="AE86F3FA"/>
@@ -3697,7 +3998,7 @@
       </w:rPr>
     </w:lvl>
   </w:abstractNum>
-  <w:abstractNum w:abstractNumId="22">
+  <w:abstractNum w:abstractNumId="24">
     <w:nsid w:val="7A34666B"/>
     <w:multiLevelType w:val="hybridMultilevel"/>
     <w:tmpl w:val="05C8191A"/>
@@ -3786,7 +4087,7 @@
       </w:pPr>
     </w:lvl>
   </w:abstractNum>
-  <w:abstractNum w:abstractNumId="23">
+  <w:abstractNum w:abstractNumId="25">
     <w:nsid w:val="7D697753"/>
     <w:multiLevelType w:val="hybridMultilevel"/>
     <w:tmpl w:val="67D4BC68"/>
@@ -3899,82 +4200,88 @@
     </w:lvl>
   </w:abstractNum>
   <w:num w:numId="1">
-    <w:abstractNumId w:val="20"/>
+    <w:abstractNumId w:val="22"/>
   </w:num>
   <w:num w:numId="2">
-    <w:abstractNumId w:val="9"/>
+    <w:abstractNumId w:val="11"/>
   </w:num>
   <w:num w:numId="3">
-    <w:abstractNumId w:val="16"/>
+    <w:abstractNumId w:val="18"/>
   </w:num>
   <w:num w:numId="4">
-    <w:abstractNumId w:val="4"/>
+    <w:abstractNumId w:val="5"/>
   </w:num>
   <w:num w:numId="5">
-    <w:abstractNumId w:val="10"/>
+    <w:abstractNumId w:val="12"/>
   </w:num>
   <w:num w:numId="6">
-    <w:abstractNumId w:val="15"/>
+    <w:abstractNumId w:val="17"/>
   </w:num>
   <w:num w:numId="7">
     <w:abstractNumId w:val="0"/>
   </w:num>
   <w:num w:numId="8">
-    <w:abstractNumId w:val="2"/>
+    <w:abstractNumId w:val="3"/>
   </w:num>
   <w:num w:numId="9">
-    <w:abstractNumId w:val="11"/>
+    <w:abstractNumId w:val="13"/>
   </w:num>
   <w:num w:numId="10">
-    <w:abstractNumId w:val="14"/>
+    <w:abstractNumId w:val="16"/>
   </w:num>
   <w:num w:numId="11">
-    <w:abstractNumId w:val="23"/>
+    <w:abstractNumId w:val="25"/>
   </w:num>
   <w:num w:numId="12">
-    <w:abstractNumId w:val="13"/>
+    <w:abstractNumId w:val="15"/>
   </w:num>
   <w:num w:numId="13">
     <w:abstractNumId w:val="1"/>
   </w:num>
   <w:num w:numId="14">
-    <w:abstractNumId w:val="22"/>
+    <w:abstractNumId w:val="24"/>
   </w:num>
   <w:num w:numId="15">
+    <w:abstractNumId w:val="8"/>
+  </w:num>
+  <w:num w:numId="16">
+    <w:abstractNumId w:val="19"/>
+  </w:num>
+  <w:num w:numId="17">
     <w:abstractNumId w:val="6"/>
   </w:num>
-  <w:num w:numId="16">
-    <w:abstractNumId w:val="17"/>
-  </w:num>
-  <w:num w:numId="17">
-    <w:abstractNumId w:val="5"/>
-  </w:num>
   <w:num w:numId="18">
-    <w:abstractNumId w:val="12"/>
+    <w:abstractNumId w:val="14"/>
   </w:num>
   <w:num w:numId="19">
+    <w:abstractNumId w:val="9"/>
+  </w:num>
+  <w:num w:numId="20">
+    <w:abstractNumId w:val="10"/>
+  </w:num>
+  <w:num w:numId="21">
+    <w:abstractNumId w:val="23"/>
+  </w:num>
+  <w:num w:numId="22">
+    <w:abstractNumId w:val="21"/>
+  </w:num>
+  <w:num w:numId="23">
+    <w:abstractNumId w:val="4"/>
+  </w:num>
+  <w:num w:numId="24">
+    <w:abstractNumId w:val="20"/>
+  </w:num>
+  <w:num w:numId="25">
     <w:abstractNumId w:val="7"/>
   </w:num>
-  <w:num w:numId="20">
-    <w:abstractNumId w:val="8"/>
-  </w:num>
-  <w:num w:numId="21">
-    <w:abstractNumId w:val="21"/>
-  </w:num>
-  <w:num w:numId="22">
-    <w:abstractNumId w:val="19"/>
-  </w:num>
-  <w:num w:numId="23">
-    <w:abstractNumId w:val="3"/>
-  </w:num>
-  <w:num w:numId="24">
-    <w:abstractNumId w:val="18"/>
+  <w:num w:numId="26">
+    <w:abstractNumId w:val="2"/>
   </w:num>
 </w:numbering>
 </file>
 
 <file path=word/styles.xml><?xml version="1.0" encoding="utf-8"?>
-<w:styles xmlns:r="http://schemas.openxmlformats.org/officeDocument/2006/relationships" xmlns:w="http://schemas.openxmlformats.org/wordprocessingml/2006/main">
+<w:styles xmlns:mc="http://schemas.openxmlformats.org/markup-compatibility/2006" xmlns:r="http://schemas.openxmlformats.org/officeDocument/2006/relationships" xmlns:w="http://schemas.openxmlformats.org/wordprocessingml/2006/main" xmlns:w14="http://schemas.microsoft.com/office/word/2010/wordml" mc:Ignorable="w14">
   <w:docDefaults>
     <w:rPrDefault>
       <w:rPr>
@@ -4214,7 +4521,6 @@
     <w:uiPriority w:val="99"/>
     <w:semiHidden/>
     <w:unhideWhenUsed/>
-    <w:qFormat/>
     <w:tblPr>
       <w:tblInd w:w="0" w:type="dxa"/>
       <w:tblCellMar>

</xml_diff>